<commit_message>
add comments to the article
</commit_message>
<xml_diff>
--- a/Articol de cercetare.docx
+++ b/Articol de cercetare.docx
@@ -18,7 +18,7 @@
           <w:noProof/>
         </w:rPr>
         <w:drawing>
-          <wp:anchor distT="0" distB="0" distL="114300" distR="114300" simplePos="0" relativeHeight="251658240" behindDoc="0" locked="0" layoutInCell="1" allowOverlap="1" wp14:anchorId="32BCB94A" wp14:editId="3D6D630A">
+          <wp:anchor distT="0" distB="0" distL="114300" distR="114300" simplePos="0" relativeHeight="251658240" behindDoc="0" locked="0" layoutInCell="1" allowOverlap="1" wp14:anchorId="32BCB94A" wp14:editId="1CB318D4">
             <wp:simplePos x="0" y="0"/>
             <wp:positionH relativeFrom="column">
               <wp:posOffset>-711200</wp:posOffset>
@@ -124,16 +124,62 @@
         </w:rPr>
         <w:t xml:space="preserve"> de </w:t>
       </w:r>
+      <w:del w:id="0" w:author="GIORGIANA VIOLETA VLASCEANU (6340)" w:date="2024-01-11T13:21:00Z">
+        <w:r>
+          <w:rPr>
+            <w:rFonts w:ascii="Times New Roman" w:hAnsi="Times New Roman" w:cs="Times New Roman"/>
+            <w:b/>
+            <w:bCs/>
+            <w:sz w:val="32"/>
+            <w:szCs w:val="32"/>
+          </w:rPr>
+          <w:delText xml:space="preserve">automatică </w:delText>
+        </w:r>
+      </w:del>
       <w:proofErr w:type="spellStart"/>
-      <w:r>
-        <w:rPr>
-          <w:rFonts w:ascii="Times New Roman" w:hAnsi="Times New Roman" w:cs="Times New Roman"/>
-          <w:b/>
-          <w:bCs/>
-          <w:sz w:val="32"/>
-          <w:szCs w:val="32"/>
-        </w:rPr>
-        <w:t>automatică</w:t>
+      <w:ins w:id="1" w:author="GIORGIANA VIOLETA VLASCEANU (6340)" w:date="2024-01-11T13:21:00Z">
+        <w:r>
+          <w:rPr>
+            <w:rFonts w:ascii="Times New Roman" w:hAnsi="Times New Roman" w:cs="Times New Roman"/>
+            <w:b/>
+            <w:bCs/>
+            <w:sz w:val="32"/>
+            <w:szCs w:val="32"/>
+          </w:rPr>
+          <w:t>A</w:t>
+        </w:r>
+        <w:r>
+          <w:rPr>
+            <w:rFonts w:ascii="Times New Roman" w:hAnsi="Times New Roman" w:cs="Times New Roman"/>
+            <w:b/>
+            <w:bCs/>
+            <w:sz w:val="32"/>
+            <w:szCs w:val="32"/>
+          </w:rPr>
+          <w:t>utomatică</w:t>
+        </w:r>
+        <w:proofErr w:type="spellEnd"/>
+        <w:r>
+          <w:rPr>
+            <w:rFonts w:ascii="Times New Roman" w:hAnsi="Times New Roman" w:cs="Times New Roman"/>
+            <w:b/>
+            <w:bCs/>
+            <w:sz w:val="32"/>
+            <w:szCs w:val="32"/>
+          </w:rPr>
+          <w:t xml:space="preserve"> </w:t>
+        </w:r>
+      </w:ins>
+      <w:proofErr w:type="spellStart"/>
+      <w:r>
+        <w:rPr>
+          <w:rFonts w:ascii="Times New Roman" w:hAnsi="Times New Roman" w:cs="Times New Roman"/>
+          <w:b/>
+          <w:bCs/>
+          <w:sz w:val="32"/>
+          <w:szCs w:val="32"/>
+        </w:rPr>
+        <w:t>și</w:t>
       </w:r>
       <w:proofErr w:type="spellEnd"/>
       <w:r>
@@ -146,39 +192,41 @@
         </w:rPr>
         <w:t xml:space="preserve"> </w:t>
       </w:r>
+      <w:del w:id="2" w:author="GIORGIANA VIOLETA VLASCEANU (6340)" w:date="2024-01-11T13:21:00Z">
+        <w:r>
+          <w:rPr>
+            <w:rFonts w:ascii="Times New Roman" w:hAnsi="Times New Roman" w:cs="Times New Roman"/>
+            <w:b/>
+            <w:bCs/>
+            <w:sz w:val="32"/>
+            <w:szCs w:val="32"/>
+          </w:rPr>
+          <w:delText>calculatoare</w:delText>
+        </w:r>
+      </w:del>
       <w:proofErr w:type="spellStart"/>
-      <w:r>
-        <w:rPr>
-          <w:rFonts w:ascii="Times New Roman" w:hAnsi="Times New Roman" w:cs="Times New Roman"/>
-          <w:b/>
-          <w:bCs/>
-          <w:sz w:val="32"/>
-          <w:szCs w:val="32"/>
-        </w:rPr>
-        <w:t>și</w:t>
-      </w:r>
-      <w:proofErr w:type="spellEnd"/>
-      <w:r>
-        <w:rPr>
-          <w:rFonts w:ascii="Times New Roman" w:hAnsi="Times New Roman" w:cs="Times New Roman"/>
-          <w:b/>
-          <w:bCs/>
-          <w:sz w:val="32"/>
-          <w:szCs w:val="32"/>
-        </w:rPr>
-        <w:t xml:space="preserve"> </w:t>
-      </w:r>
-      <w:proofErr w:type="spellStart"/>
-      <w:r>
-        <w:rPr>
-          <w:rFonts w:ascii="Times New Roman" w:hAnsi="Times New Roman" w:cs="Times New Roman"/>
-          <w:b/>
-          <w:bCs/>
-          <w:sz w:val="32"/>
-          <w:szCs w:val="32"/>
-        </w:rPr>
-        <w:t>calculatoare</w:t>
-      </w:r>
+      <w:ins w:id="3" w:author="GIORGIANA VIOLETA VLASCEANU (6340)" w:date="2024-01-11T13:21:00Z">
+        <w:r>
+          <w:rPr>
+            <w:rFonts w:ascii="Times New Roman" w:hAnsi="Times New Roman" w:cs="Times New Roman"/>
+            <w:b/>
+            <w:bCs/>
+            <w:sz w:val="32"/>
+            <w:szCs w:val="32"/>
+          </w:rPr>
+          <w:t>C</w:t>
+        </w:r>
+        <w:r>
+          <w:rPr>
+            <w:rFonts w:ascii="Times New Roman" w:hAnsi="Times New Roman" w:cs="Times New Roman"/>
+            <w:b/>
+            <w:bCs/>
+            <w:sz w:val="32"/>
+            <w:szCs w:val="32"/>
+          </w:rPr>
+          <w:t>alculatoare</w:t>
+        </w:r>
+      </w:ins>
       <w:proofErr w:type="spellEnd"/>
     </w:p>
     <w:p>
@@ -278,22 +326,20 @@
           <w:sz w:val="48"/>
           <w:szCs w:val="48"/>
         </w:rPr>
-        <w:t xml:space="preserve"> de </w:t>
-      </w:r>
-      <w:proofErr w:type="spellStart"/>
-      <w:r>
-        <w:rPr>
-          <w:rFonts w:ascii="Times New Roman" w:hAnsi="Times New Roman" w:cs="Times New Roman"/>
-          <w:b/>
-          <w:bCs/>
+        <w:t xml:space="preserve"> de cercetare</w:t>
+      </w:r>
+    </w:p>
+    <w:p>
+      <w:pPr>
+        <w:jc w:val="center"/>
+        <w:rPr>
+          <w:rFonts w:ascii="Times New Roman" w:hAnsi="Times New Roman" w:cs="Times New Roman"/>
           <w:i/>
           <w:iCs/>
           <w:sz w:val="48"/>
           <w:szCs w:val="48"/>
         </w:rPr>
-        <w:t>cercetare</w:t>
-      </w:r>
-      <w:proofErr w:type="spellEnd"/>
+      </w:pPr>
     </w:p>
     <w:p>
       <w:pPr>
@@ -345,18 +391,6 @@
     </w:p>
     <w:p>
       <w:pPr>
-        <w:jc w:val="center"/>
-        <w:rPr>
-          <w:rFonts w:ascii="Times New Roman" w:hAnsi="Times New Roman" w:cs="Times New Roman"/>
-          <w:i/>
-          <w:iCs/>
-          <w:sz w:val="48"/>
-          <w:szCs w:val="48"/>
-        </w:rPr>
-      </w:pPr>
-    </w:p>
-    <w:p>
-      <w:pPr>
         <w:jc w:val="right"/>
         <w:rPr>
           <w:rFonts w:ascii="Times New Roman" w:hAnsi="Times New Roman" w:cs="Times New Roman"/>
@@ -565,7 +599,7 @@
         </w:rPr>
         <w:lastRenderedPageBreak/>
         <w:drawing>
-          <wp:anchor distT="0" distB="0" distL="114300" distR="114300" simplePos="0" relativeHeight="251660288" behindDoc="0" locked="0" layoutInCell="1" allowOverlap="1" wp14:anchorId="107AAEA7" wp14:editId="354BD4B7">
+          <wp:anchor distT="0" distB="0" distL="114300" distR="114300" simplePos="0" relativeHeight="251660288" behindDoc="0" locked="0" layoutInCell="1" allowOverlap="1" wp14:anchorId="107AAEA7" wp14:editId="4D78571F">
             <wp:simplePos x="0" y="0"/>
             <wp:positionH relativeFrom="column">
               <wp:posOffset>-603250</wp:posOffset>
@@ -636,18 +670,7 @@
           <w:szCs w:val="32"/>
           <w:lang w:val="ro-RO"/>
         </w:rPr>
-        <w:t>U</w:t>
-      </w:r>
-      <w:r>
-        <w:rPr>
-          <w:rFonts w:ascii="Times New Roman" w:hAnsi="Times New Roman" w:cs="Times New Roman"/>
-          <w:b/>
-          <w:bCs/>
-          <w:sz w:val="32"/>
-          <w:szCs w:val="32"/>
-          <w:lang w:val="ro-RO"/>
-        </w:rPr>
-        <w:t>NIVERSITATEA POLITEHNICA DIN BUCUREȘTI</w:t>
+        <w:t>UNIVERSITATEA POLITEHNICA DIN BUCUREȘTI</w:t>
       </w:r>
     </w:p>
     <w:p>
@@ -779,6 +802,7 @@
           <w:lang w:val="ro-RO"/>
         </w:rPr>
       </w:pPr>
+      <w:commentRangeStart w:id="4"/>
       <w:r>
         <w:rPr>
           <w:rFonts w:ascii="Times New Roman" w:hAnsi="Times New Roman" w:cs="Times New Roman"/>
@@ -790,47 +814,54 @@
           <w:szCs w:val="44"/>
           <w:lang w:val="ro-RO"/>
         </w:rPr>
-        <w:t>Efectele ergonomiei spa</w:t>
-      </w:r>
-      <w:r>
-        <w:rPr>
-          <w:rFonts w:ascii="Times New Roman" w:hAnsi="Times New Roman" w:cs="Times New Roman"/>
-          <w:b/>
-          <w:bCs/>
-          <w:i/>
-          <w:iCs/>
+        <w:t xml:space="preserve">Efectele ergonomiei spațiului de lucru asupra programatorilor </w:t>
+      </w:r>
+      <w:commentRangeEnd w:id="4"/>
+      <w:r>
+        <w:rPr>
+          <w:rStyle w:val="CommentReference"/>
+        </w:rPr>
+        <w:commentReference w:id="4"/>
+      </w:r>
+    </w:p>
+    <w:p>
+      <w:pPr>
+        <w:jc w:val="center"/>
+        <w:rPr>
+          <w:rFonts w:ascii="Times New Roman" w:hAnsi="Times New Roman" w:cs="Times New Roman"/>
+          <w:b/>
+          <w:bCs/>
           <w:sz w:val="44"/>
           <w:szCs w:val="44"/>
           <w:lang w:val="ro-RO"/>
         </w:rPr>
-        <w:t>ț</w:t>
-      </w:r>
-      <w:r>
-        <w:rPr>
-          <w:rFonts w:ascii="Times New Roman" w:hAnsi="Times New Roman" w:cs="Times New Roman"/>
-          <w:b/>
-          <w:bCs/>
-          <w:i/>
-          <w:iCs/>
+      </w:pPr>
+    </w:p>
+    <w:p>
+      <w:pPr>
+        <w:jc w:val="center"/>
+        <w:rPr>
+          <w:rFonts w:ascii="Times New Roman" w:hAnsi="Times New Roman" w:cs="Times New Roman"/>
+          <w:b/>
+          <w:bCs/>
           <w:sz w:val="44"/>
           <w:szCs w:val="44"/>
           <w:lang w:val="ro-RO"/>
         </w:rPr>
-        <w:t>iului de lucru asupra programatorilor</w:t>
-      </w:r>
-      <w:r>
-        <w:rPr>
-          <w:rFonts w:ascii="Times New Roman" w:hAnsi="Times New Roman" w:cs="Times New Roman"/>
-          <w:b/>
-          <w:bCs/>
-          <w:i/>
-          <w:iCs/>
+      </w:pPr>
+    </w:p>
+    <w:p>
+      <w:pPr>
+        <w:jc w:val="center"/>
+        <w:rPr>
+          <w:rFonts w:ascii="Times New Roman" w:hAnsi="Times New Roman" w:cs="Times New Roman"/>
+          <w:b/>
+          <w:bCs/>
           <w:sz w:val="44"/>
           <w:szCs w:val="44"/>
           <w:lang w:val="ro-RO"/>
         </w:rPr>
-        <w:t xml:space="preserve"> </w:t>
-      </w:r>
+      </w:pPr>
     </w:p>
     <w:p>
       <w:pPr>
@@ -847,45 +878,6 @@
     </w:p>
     <w:p>
       <w:pPr>
-        <w:jc w:val="center"/>
-        <w:rPr>
-          <w:rFonts w:ascii="Times New Roman" w:hAnsi="Times New Roman" w:cs="Times New Roman"/>
-          <w:b/>
-          <w:bCs/>
-          <w:sz w:val="44"/>
-          <w:szCs w:val="44"/>
-          <w:lang w:val="ro-RO"/>
-        </w:rPr>
-      </w:pPr>
-    </w:p>
-    <w:p>
-      <w:pPr>
-        <w:jc w:val="center"/>
-        <w:rPr>
-          <w:rFonts w:ascii="Times New Roman" w:hAnsi="Times New Roman" w:cs="Times New Roman"/>
-          <w:b/>
-          <w:bCs/>
-          <w:sz w:val="44"/>
-          <w:szCs w:val="44"/>
-          <w:lang w:val="ro-RO"/>
-        </w:rPr>
-      </w:pPr>
-    </w:p>
-    <w:p>
-      <w:pPr>
-        <w:jc w:val="center"/>
-        <w:rPr>
-          <w:rFonts w:ascii="Times New Roman" w:hAnsi="Times New Roman" w:cs="Times New Roman"/>
-          <w:b/>
-          <w:bCs/>
-          <w:sz w:val="44"/>
-          <w:szCs w:val="44"/>
-          <w:lang w:val="ro-RO"/>
-        </w:rPr>
-      </w:pPr>
-    </w:p>
-    <w:p>
-      <w:pPr>
         <w:jc w:val="right"/>
         <w:rPr>
           <w:rFonts w:ascii="Times New Roman" w:hAnsi="Times New Roman" w:cs="Times New Roman"/>
@@ -1731,6 +1723,7 @@
           <w:lang w:val="ro-RO"/>
         </w:rPr>
       </w:pPr>
+      <w:commentRangeStart w:id="5"/>
     </w:p>
     <w:p>
       <w:pPr>
@@ -1828,6 +1821,13 @@
         </w:rPr>
         <w:t>.</w:t>
       </w:r>
+      <w:commentRangeEnd w:id="5"/>
+      <w:r>
+        <w:rPr>
+          <w:rStyle w:val="CommentReference"/>
+        </w:rPr>
+        <w:commentReference w:id="5"/>
+      </w:r>
     </w:p>
     <w:p>
       <w:pPr>
@@ -2231,18 +2231,7 @@
           <w:szCs w:val="24"/>
           <w:lang w:val="ro-RO"/>
         </w:rPr>
-        <w:t xml:space="preserve">III.1. </w:t>
-      </w:r>
-      <w:r>
-        <w:rPr>
-          <w:rFonts w:ascii="Times New Roman" w:hAnsi="Times New Roman" w:cs="Times New Roman"/>
-          <w:b/>
-          <w:bCs/>
-          <w:sz w:val="24"/>
-          <w:szCs w:val="24"/>
-          <w:lang w:val="ro-RO"/>
-        </w:rPr>
-        <w:t>Metodologia Studiului</w:t>
+        <w:t>III.1. Metodologia Studiului</w:t>
       </w:r>
     </w:p>
     <w:p>
@@ -2278,7 +2267,33 @@
           <w:szCs w:val="24"/>
           <w:lang w:val="ro-RO"/>
         </w:rPr>
-        <w:t>Studiul nostru se desfășoară în două etape distincte, fiecare abordând aspecte specifice ale mediului de lucru și practicilor ergonomice. În prima etapă, ne concentrăm pe evaluarea impresiilor și experiențelor generale ale persoanelor din domeniul programării la Universitatea Politehnica, precum și a colegilor</w:t>
+        <w:t xml:space="preserve">Studiul nostru se desfășoară în două etape distincte, fiecare abordând aspecte specifice ale mediului de lucru și practicilor ergonomice. În prima etapă, ne concentrăm pe evaluarea impresiilor și experiențelor generale ale persoanelor din domeniul programării la </w:t>
+      </w:r>
+      <w:commentRangeStart w:id="6"/>
+      <w:r>
+        <w:rPr>
+          <w:rFonts w:ascii="Times New Roman" w:hAnsi="Times New Roman" w:cs="Times New Roman"/>
+          <w:sz w:val="24"/>
+          <w:szCs w:val="24"/>
+          <w:lang w:val="ro-RO"/>
+        </w:rPr>
+        <w:t>Universitatea Politehnica</w:t>
+      </w:r>
+      <w:commentRangeEnd w:id="6"/>
+      <w:r>
+        <w:rPr>
+          <w:rStyle w:val="CommentReference"/>
+        </w:rPr>
+        <w:commentReference w:id="6"/>
+      </w:r>
+      <w:r>
+        <w:rPr>
+          <w:rFonts w:ascii="Times New Roman" w:hAnsi="Times New Roman" w:cs="Times New Roman"/>
+          <w:sz w:val="24"/>
+          <w:szCs w:val="24"/>
+          <w:lang w:val="ro-RO"/>
+        </w:rPr>
+        <w:t>, precum și a colegilor</w:t>
       </w:r>
       <w:r>
         <w:rPr>
@@ -2575,6 +2590,7 @@
         </w:rPr>
         <w:t xml:space="preserve">III.2. </w:t>
       </w:r>
+      <w:commentRangeStart w:id="7"/>
       <w:r>
         <w:rPr>
           <w:rFonts w:ascii="Times New Roman" w:hAnsi="Times New Roman" w:cs="Times New Roman"/>
@@ -2595,7 +2611,7 @@
           <w:szCs w:val="24"/>
           <w:lang w:val="ro-RO"/>
         </w:rPr>
-        <w:t>aracteristicile soci</w:t>
+        <w:t xml:space="preserve">aracteristicile </w:t>
       </w:r>
       <w:proofErr w:type="spellStart"/>
       <w:r>
@@ -2607,7 +2623,7 @@
           <w:szCs w:val="24"/>
           <w:lang w:val="ro-RO"/>
         </w:rPr>
-        <w:t>o</w:t>
+        <w:t>socio</w:t>
       </w:r>
       <w:proofErr w:type="spellEnd"/>
       <w:r>
@@ -2620,6 +2636,13 @@
           <w:lang w:val="ro-RO"/>
         </w:rPr>
         <w:t>-demografice ale participanților</w:t>
+      </w:r>
+      <w:commentRangeEnd w:id="7"/>
+      <w:r>
+        <w:rPr>
+          <w:rStyle w:val="CommentReference"/>
+        </w:rPr>
+        <w:commentReference w:id="7"/>
       </w:r>
     </w:p>
     <w:p>
@@ -2736,7 +2759,33 @@
           <w:szCs w:val="24"/>
           <w:lang w:val="ro-RO"/>
         </w:rPr>
-        <w:t>i. Distribuția pe gen a participanților reflectă o prezență relativ echilibrată, cu o pondere de 62% bărbați și 38% femei, indicând o reprezentare diversă a comunității de programatori.</w:t>
+        <w:t xml:space="preserve">i. Distribuția pe gen a participanților reflectă o prezență relativ echilibrată, cu o pondere de </w:t>
+      </w:r>
+      <w:commentRangeStart w:id="8"/>
+      <w:r>
+        <w:rPr>
+          <w:rFonts w:ascii="Times New Roman" w:hAnsi="Times New Roman" w:cs="Times New Roman"/>
+          <w:sz w:val="24"/>
+          <w:szCs w:val="24"/>
+          <w:lang w:val="ro-RO"/>
+        </w:rPr>
+        <w:t xml:space="preserve">62% bărbați și 38% </w:t>
+      </w:r>
+      <w:commentRangeEnd w:id="8"/>
+      <w:r>
+        <w:rPr>
+          <w:rStyle w:val="CommentReference"/>
+        </w:rPr>
+        <w:commentReference w:id="8"/>
+      </w:r>
+      <w:r>
+        <w:rPr>
+          <w:rFonts w:ascii="Times New Roman" w:hAnsi="Times New Roman" w:cs="Times New Roman"/>
+          <w:sz w:val="24"/>
+          <w:szCs w:val="24"/>
+          <w:lang w:val="ro-RO"/>
+        </w:rPr>
+        <w:t>femei, indicând o reprezentare diversă a comunității de programatori.</w:t>
       </w:r>
     </w:p>
     <w:p>
@@ -2972,6 +3021,132 @@
     </w:sectPr>
   </w:body>
 </w:document>
+</file>
+
+<file path=word/comments.xml><?xml version="1.0" encoding="utf-8"?>
+<w:comments xmlns:wpc="http://schemas.microsoft.com/office/word/2010/wordprocessingCanvas" xmlns:cx="http://schemas.microsoft.com/office/drawing/2014/chartex" xmlns:cx1="http://schemas.microsoft.com/office/drawing/2015/9/8/chartex" xmlns:cx2="http://schemas.microsoft.com/office/drawing/2015/10/21/chartex" xmlns:cx3="http://schemas.microsoft.com/office/drawing/2016/5/9/chartex" xmlns:cx4="http://schemas.microsoft.com/office/drawing/2016/5/10/chartex" xmlns:cx5="http://schemas.microsoft.com/office/drawing/2016/5/11/chartex" xmlns:cx6="http://schemas.microsoft.com/office/drawing/2016/5/12/chartex" xmlns:cx7="http://schemas.microsoft.com/office/drawing/2016/5/13/chartex" xmlns:cx8="http://schemas.microsoft.com/office/drawing/2016/5/14/chartex" xmlns:mc="http://schemas.openxmlformats.org/markup-compatibility/2006" xmlns:aink="http://schemas.microsoft.com/office/drawing/2016/ink" xmlns:am3d="http://schemas.microsoft.com/office/drawing/2017/model3d" xmlns:o="urn:schemas-microsoft-com:office:office" xmlns:oel="http://schemas.microsoft.com/office/2019/extlst" xmlns:r="http://schemas.openxmlformats.org/officeDocument/2006/relationships" xmlns:m="http://schemas.openxmlformats.org/officeDocument/2006/math" xmlns:v="urn:schemas-microsoft-com:vml" xmlns:wp14="http://schemas.microsoft.com/office/word/2010/wordprocessingDrawing" xmlns:wp="http://schemas.openxmlformats.org/drawingml/2006/wordprocessingDrawing" xmlns:w10="urn:schemas-microsoft-com:office:word" xmlns:w="http://schemas.openxmlformats.org/wordprocessingml/2006/main" xmlns:w14="http://schemas.microsoft.com/office/word/2010/wordml" xmlns:w15="http://schemas.microsoft.com/office/word/2012/wordml" xmlns:w16cex="http://schemas.microsoft.com/office/word/2018/wordml/cex" xmlns:w16cid="http://schemas.microsoft.com/office/word/2016/wordml/cid" xmlns:w16="http://schemas.microsoft.com/office/word/2018/wordml" xmlns:w16sdtdh="http://schemas.microsoft.com/office/word/2020/wordml/sdtdatahash" xmlns:w16se="http://schemas.microsoft.com/office/word/2015/wordml/symex" xmlns:wpg="http://schemas.microsoft.com/office/word/2010/wordprocessingGroup" xmlns:wpi="http://schemas.microsoft.com/office/word/2010/wordprocessingInk" xmlns:wne="http://schemas.microsoft.com/office/word/2006/wordml" xmlns:wps="http://schemas.microsoft.com/office/word/2010/wordprocessingShape" mc:Ignorable="w14 w15 w16se w16cid w16 w16cex w16sdtdh wp14">
+  <w:comment w:id="4" w:author="GIORGIANA VIOLETA VLASCEANU (6340)" w:date="2024-01-11T13:23:00Z" w:initials="GV">
+    <w:p>
+      <w:r>
+        <w:rPr>
+          <w:rStyle w:val="CommentReference"/>
+        </w:rPr>
+        <w:annotationRef/>
+      </w:r>
+      <w:r>
+        <w:rPr>
+          <w:color w:val="000000"/>
+          <w:sz w:val="20"/>
+          <w:szCs w:val="20"/>
+        </w:rPr>
+        <w:t>Sugerez sa formatați ca un articol, asemanator cu ce ați avut ca suport pentru acest material.</w:t>
+      </w:r>
+    </w:p>
+    <w:p/>
+  </w:comment>
+  <w:comment w:id="5" w:author="GIORGIANA VIOLETA VLASCEANU (6340)" w:date="2024-01-11T13:24:00Z" w:initials="GV">
+    <w:p>
+      <w:r>
+        <w:rPr>
+          <w:rStyle w:val="CommentReference"/>
+        </w:rPr>
+        <w:annotationRef/>
+      </w:r>
+      <w:r>
+        <w:rPr>
+          <w:color w:val="000000"/>
+          <w:sz w:val="20"/>
+          <w:szCs w:val="20"/>
+        </w:rPr>
+        <w:t>Materialul e necesar sa fie in engleza. Sugerez să îl traduceți pentru versiunea finală.</w:t>
+      </w:r>
+    </w:p>
+  </w:comment>
+  <w:comment w:id="6" w:author="GIORGIANA VIOLETA VLASCEANU (6340)" w:date="2024-01-11T13:25:00Z" w:initials="GV">
+    <w:p>
+      <w:r>
+        <w:rPr>
+          <w:rStyle w:val="CommentReference"/>
+        </w:rPr>
+        <w:annotationRef/>
+      </w:r>
+      <w:r>
+        <w:rPr>
+          <w:color w:val="000000"/>
+          <w:sz w:val="20"/>
+          <w:szCs w:val="20"/>
+        </w:rPr>
+        <w:t>E modificat numele universității. Dacă vreți numai pe București folosiți Politehnica Bucharest</w:t>
+      </w:r>
+    </w:p>
+  </w:comment>
+  <w:comment w:id="7" w:author="GIORGIANA VIOLETA VLASCEANU (6340)" w:date="2024-01-11T13:30:00Z" w:initials="GV">
+    <w:p>
+      <w:r>
+        <w:rPr>
+          <w:rStyle w:val="CommentReference"/>
+        </w:rPr>
+        <w:annotationRef/>
+      </w:r>
+      <w:r>
+        <w:rPr>
+          <w:color w:val="000000"/>
+          <w:sz w:val="20"/>
+          <w:szCs w:val="20"/>
+        </w:rPr>
+        <w:t>Să puneți în repo și datele de la care pornii analiza.</w:t>
+      </w:r>
+    </w:p>
+  </w:comment>
+  <w:comment w:id="8" w:author="GIORGIANA VIOLETA VLASCEANU (6340)" w:date="2024-01-11T13:28:00Z" w:initials="GV">
+    <w:p>
+      <w:r>
+        <w:rPr>
+          <w:rStyle w:val="CommentReference"/>
+        </w:rPr>
+        <w:annotationRef/>
+      </w:r>
+      <w:r>
+        <w:rPr>
+          <w:color w:val="000000"/>
+          <w:sz w:val="20"/>
+          <w:szCs w:val="20"/>
+        </w:rPr>
+        <w:t xml:space="preserve">Diversă? avand in vedere că aveți în spate un studiu statistic, prinde bine să încercați să aveți ambele categorii la 50-50 </w:t>
+      </w:r>
+    </w:p>
+  </w:comment>
+</w:comments>
+</file>
+
+<file path=word/commentsExtended.xml><?xml version="1.0" encoding="utf-8"?>
+<w15:commentsEx xmlns:wpc="http://schemas.microsoft.com/office/word/2010/wordprocessingCanvas" xmlns:cx="http://schemas.microsoft.com/office/drawing/2014/chartex" xmlns:cx1="http://schemas.microsoft.com/office/drawing/2015/9/8/chartex" xmlns:cx2="http://schemas.microsoft.com/office/drawing/2015/10/21/chartex" xmlns:cx3="http://schemas.microsoft.com/office/drawing/2016/5/9/chartex" xmlns:cx4="http://schemas.microsoft.com/office/drawing/2016/5/10/chartex" xmlns:cx5="http://schemas.microsoft.com/office/drawing/2016/5/11/chartex" xmlns:cx6="http://schemas.microsoft.com/office/drawing/2016/5/12/chartex" xmlns:cx7="http://schemas.microsoft.com/office/drawing/2016/5/13/chartex" xmlns:cx8="http://schemas.microsoft.com/office/drawing/2016/5/14/chartex" xmlns:mc="http://schemas.openxmlformats.org/markup-compatibility/2006" xmlns:aink="http://schemas.microsoft.com/office/drawing/2016/ink" xmlns:am3d="http://schemas.microsoft.com/office/drawing/2017/model3d" xmlns:o="urn:schemas-microsoft-com:office:office" xmlns:oel="http://schemas.microsoft.com/office/2019/extlst" xmlns:r="http://schemas.openxmlformats.org/officeDocument/2006/relationships" xmlns:m="http://schemas.openxmlformats.org/officeDocument/2006/math" xmlns:v="urn:schemas-microsoft-com:vml" xmlns:wp14="http://schemas.microsoft.com/office/word/2010/wordprocessingDrawing" xmlns:wp="http://schemas.openxmlformats.org/drawingml/2006/wordprocessingDrawing" xmlns:w10="urn:schemas-microsoft-com:office:word" xmlns:w="http://schemas.openxmlformats.org/wordprocessingml/2006/main" xmlns:w14="http://schemas.microsoft.com/office/word/2010/wordml" xmlns:w15="http://schemas.microsoft.com/office/word/2012/wordml" xmlns:w16cex="http://schemas.microsoft.com/office/word/2018/wordml/cex" xmlns:w16cid="http://schemas.microsoft.com/office/word/2016/wordml/cid" xmlns:w16="http://schemas.microsoft.com/office/word/2018/wordml" xmlns:w16sdtdh="http://schemas.microsoft.com/office/word/2020/wordml/sdtdatahash" xmlns:w16se="http://schemas.microsoft.com/office/word/2015/wordml/symex" xmlns:wpg="http://schemas.microsoft.com/office/word/2010/wordprocessingGroup" xmlns:wpi="http://schemas.microsoft.com/office/word/2010/wordprocessingInk" xmlns:wne="http://schemas.microsoft.com/office/word/2006/wordml" xmlns:wps="http://schemas.microsoft.com/office/word/2010/wordprocessingShape" mc:Ignorable="w14 w15 w16se w16cid w16 w16cex w16sdtdh wp14">
+  <w15:commentEx w15:paraId="3DE59A23" w15:done="0"/>
+  <w15:commentEx w15:paraId="32FFC36C" w15:done="0"/>
+  <w15:commentEx w15:paraId="538985CA" w15:done="0"/>
+  <w15:commentEx w15:paraId="3EDD96E4" w15:done="0"/>
+  <w15:commentEx w15:paraId="42E6CE66" w15:done="0"/>
+</w15:commentsEx>
+</file>
+
+<file path=word/commentsExtensible.xml><?xml version="1.0" encoding="utf-8"?>
+<w16cex:commentsExtensible xmlns:wpc="http://schemas.microsoft.com/office/word/2010/wordprocessingCanvas" xmlns:cx="http://schemas.microsoft.com/office/drawing/2014/chartex" xmlns:cx1="http://schemas.microsoft.com/office/drawing/2015/9/8/chartex" xmlns:cx2="http://schemas.microsoft.com/office/drawing/2015/10/21/chartex" xmlns:cx3="http://schemas.microsoft.com/office/drawing/2016/5/9/chartex" xmlns:cx4="http://schemas.microsoft.com/office/drawing/2016/5/10/chartex" xmlns:cx5="http://schemas.microsoft.com/office/drawing/2016/5/11/chartex" xmlns:cx6="http://schemas.microsoft.com/office/drawing/2016/5/12/chartex" xmlns:cx7="http://schemas.microsoft.com/office/drawing/2016/5/13/chartex" xmlns:cx8="http://schemas.microsoft.com/office/drawing/2016/5/14/chartex" xmlns:mc="http://schemas.openxmlformats.org/markup-compatibility/2006" xmlns:aink="http://schemas.microsoft.com/office/drawing/2016/ink" xmlns:am3d="http://schemas.microsoft.com/office/drawing/2017/model3d" xmlns:o="urn:schemas-microsoft-com:office:office" xmlns:oel="http://schemas.microsoft.com/office/2019/extlst" xmlns:r="http://schemas.openxmlformats.org/officeDocument/2006/relationships" xmlns:m="http://schemas.openxmlformats.org/officeDocument/2006/math" xmlns:v="urn:schemas-microsoft-com:vml" xmlns:wp14="http://schemas.microsoft.com/office/word/2010/wordprocessingDrawing" xmlns:wp="http://schemas.openxmlformats.org/drawingml/2006/wordprocessingDrawing" xmlns:w10="urn:schemas-microsoft-com:office:word" xmlns:w="http://schemas.openxmlformats.org/wordprocessingml/2006/main" xmlns:w14="http://schemas.microsoft.com/office/word/2010/wordml" xmlns:w15="http://schemas.microsoft.com/office/word/2012/wordml" xmlns:w16cex="http://schemas.microsoft.com/office/word/2018/wordml/cex" xmlns:w16cid="http://schemas.microsoft.com/office/word/2016/wordml/cid" xmlns:w16="http://schemas.microsoft.com/office/word/2018/wordml" xmlns:w16sdtdh="http://schemas.microsoft.com/office/word/2020/wordml/sdtdatahash" xmlns:w16se="http://schemas.microsoft.com/office/word/2015/wordml/symex" xmlns:wpg="http://schemas.microsoft.com/office/word/2010/wordprocessingGroup" xmlns:wpi="http://schemas.microsoft.com/office/word/2010/wordprocessingInk" xmlns:wne="http://schemas.microsoft.com/office/word/2006/wordml" xmlns:wps="http://schemas.microsoft.com/office/word/2010/wordprocessingShape" mc:Ignorable="w14 w15 w16se w16cid w16 w16cex w16sdtdh wp14">
+  <w16cex:commentExtensible w16cex:durableId="105AD479" w16cex:dateUtc="2024-01-11T11:23:00Z"/>
+  <w16cex:commentExtensible w16cex:durableId="1D12F103" w16cex:dateUtc="2024-01-11T11:24:00Z"/>
+  <w16cex:commentExtensible w16cex:durableId="2775149B" w16cex:dateUtc="2024-01-11T11:25:00Z"/>
+  <w16cex:commentExtensible w16cex:durableId="6ACA1B94" w16cex:dateUtc="2024-01-11T11:30:00Z"/>
+  <w16cex:commentExtensible w16cex:durableId="2E4C2AF7" w16cex:dateUtc="2024-01-11T11:28:00Z"/>
+</w16cex:commentsExtensible>
+</file>
+
+<file path=word/commentsIds.xml><?xml version="1.0" encoding="utf-8"?>
+<w16cid:commentsIds xmlns:wpc="http://schemas.microsoft.com/office/word/2010/wordprocessingCanvas" xmlns:cx="http://schemas.microsoft.com/office/drawing/2014/chartex" xmlns:cx1="http://schemas.microsoft.com/office/drawing/2015/9/8/chartex" xmlns:cx2="http://schemas.microsoft.com/office/drawing/2015/10/21/chartex" xmlns:cx3="http://schemas.microsoft.com/office/drawing/2016/5/9/chartex" xmlns:cx4="http://schemas.microsoft.com/office/drawing/2016/5/10/chartex" xmlns:cx5="http://schemas.microsoft.com/office/drawing/2016/5/11/chartex" xmlns:cx6="http://schemas.microsoft.com/office/drawing/2016/5/12/chartex" xmlns:cx7="http://schemas.microsoft.com/office/drawing/2016/5/13/chartex" xmlns:cx8="http://schemas.microsoft.com/office/drawing/2016/5/14/chartex" xmlns:mc="http://schemas.openxmlformats.org/markup-compatibility/2006" xmlns:aink="http://schemas.microsoft.com/office/drawing/2016/ink" xmlns:am3d="http://schemas.microsoft.com/office/drawing/2017/model3d" xmlns:o="urn:schemas-microsoft-com:office:office" xmlns:oel="http://schemas.microsoft.com/office/2019/extlst" xmlns:r="http://schemas.openxmlformats.org/officeDocument/2006/relationships" xmlns:m="http://schemas.openxmlformats.org/officeDocument/2006/math" xmlns:v="urn:schemas-microsoft-com:vml" xmlns:wp14="http://schemas.microsoft.com/office/word/2010/wordprocessingDrawing" xmlns:wp="http://schemas.openxmlformats.org/drawingml/2006/wordprocessingDrawing" xmlns:w10="urn:schemas-microsoft-com:office:word" xmlns:w="http://schemas.openxmlformats.org/wordprocessingml/2006/main" xmlns:w14="http://schemas.microsoft.com/office/word/2010/wordml" xmlns:w15="http://schemas.microsoft.com/office/word/2012/wordml" xmlns:w16cex="http://schemas.microsoft.com/office/word/2018/wordml/cex" xmlns:w16cid="http://schemas.microsoft.com/office/word/2016/wordml/cid" xmlns:w16="http://schemas.microsoft.com/office/word/2018/wordml" xmlns:w16sdtdh="http://schemas.microsoft.com/office/word/2020/wordml/sdtdatahash" xmlns:w16se="http://schemas.microsoft.com/office/word/2015/wordml/symex" xmlns:wpg="http://schemas.microsoft.com/office/word/2010/wordprocessingGroup" xmlns:wpi="http://schemas.microsoft.com/office/word/2010/wordprocessingInk" xmlns:wne="http://schemas.microsoft.com/office/word/2006/wordml" xmlns:wps="http://schemas.microsoft.com/office/word/2010/wordprocessingShape" mc:Ignorable="w14 w15 w16se w16cid w16 w16cex w16sdtdh wp14">
+  <w16cid:commentId w16cid:paraId="3DE59A23" w16cid:durableId="105AD479"/>
+  <w16cid:commentId w16cid:paraId="32FFC36C" w16cid:durableId="1D12F103"/>
+  <w16cid:commentId w16cid:paraId="538985CA" w16cid:durableId="2775149B"/>
+  <w16cid:commentId w16cid:paraId="3EDD96E4" w16cid:durableId="6ACA1B94"/>
+  <w16cid:commentId w16cid:paraId="42E6CE66" w16cid:durableId="2E4C2AF7"/>
+</w16cid:commentsIds>
 </file>
 
 <file path=word/numbering.xml><?xml version="1.0" encoding="utf-8"?>
@@ -3161,6 +3336,14 @@
     <w:abstractNumId w:val="1"/>
   </w:num>
 </w:numbering>
+</file>
+
+<file path=word/people.xml><?xml version="1.0" encoding="utf-8"?>
+<w15:people xmlns:wpc="http://schemas.microsoft.com/office/word/2010/wordprocessingCanvas" xmlns:cx="http://schemas.microsoft.com/office/drawing/2014/chartex" xmlns:cx1="http://schemas.microsoft.com/office/drawing/2015/9/8/chartex" xmlns:cx2="http://schemas.microsoft.com/office/drawing/2015/10/21/chartex" xmlns:cx3="http://schemas.microsoft.com/office/drawing/2016/5/9/chartex" xmlns:cx4="http://schemas.microsoft.com/office/drawing/2016/5/10/chartex" xmlns:cx5="http://schemas.microsoft.com/office/drawing/2016/5/11/chartex" xmlns:cx6="http://schemas.microsoft.com/office/drawing/2016/5/12/chartex" xmlns:cx7="http://schemas.microsoft.com/office/drawing/2016/5/13/chartex" xmlns:cx8="http://schemas.microsoft.com/office/drawing/2016/5/14/chartex" xmlns:mc="http://schemas.openxmlformats.org/markup-compatibility/2006" xmlns:aink="http://schemas.microsoft.com/office/drawing/2016/ink" xmlns:am3d="http://schemas.microsoft.com/office/drawing/2017/model3d" xmlns:o="urn:schemas-microsoft-com:office:office" xmlns:oel="http://schemas.microsoft.com/office/2019/extlst" xmlns:r="http://schemas.openxmlformats.org/officeDocument/2006/relationships" xmlns:m="http://schemas.openxmlformats.org/officeDocument/2006/math" xmlns:v="urn:schemas-microsoft-com:vml" xmlns:wp14="http://schemas.microsoft.com/office/word/2010/wordprocessingDrawing" xmlns:wp="http://schemas.openxmlformats.org/drawingml/2006/wordprocessingDrawing" xmlns:w10="urn:schemas-microsoft-com:office:word" xmlns:w="http://schemas.openxmlformats.org/wordprocessingml/2006/main" xmlns:w14="http://schemas.microsoft.com/office/word/2010/wordml" xmlns:w15="http://schemas.microsoft.com/office/word/2012/wordml" xmlns:w16cex="http://schemas.microsoft.com/office/word/2018/wordml/cex" xmlns:w16cid="http://schemas.microsoft.com/office/word/2016/wordml/cid" xmlns:w16="http://schemas.microsoft.com/office/word/2018/wordml" xmlns:w16sdtdh="http://schemas.microsoft.com/office/word/2020/wordml/sdtdatahash" xmlns:w16se="http://schemas.microsoft.com/office/word/2015/wordml/symex" xmlns:wpg="http://schemas.microsoft.com/office/word/2010/wordprocessingGroup" xmlns:wpi="http://schemas.microsoft.com/office/word/2010/wordprocessingInk" xmlns:wne="http://schemas.microsoft.com/office/word/2006/wordml" xmlns:wps="http://schemas.microsoft.com/office/word/2010/wordprocessingShape" mc:Ignorable="w14 w15 w16se w16cid w16 w16cex w16sdtdh wp14">
+  <w15:person w15:author="GIORGIANA VIOLETA VLASCEANU (6340)">
+    <w15:presenceInfo w15:providerId="AD" w15:userId="S::giorgiana.vlasceanu@upb.ro::7885b45a-7479-40df-bca6-a094559e4260"/>
+  </w15:person>
+</w15:people>
 </file>
 
 <file path=word/styles.xml><?xml version="1.0" encoding="utf-8"?>
@@ -3565,13 +3748,13 @@
     <w:qFormat/>
     <w:rsid w:val="009C159C"/>
   </w:style>
-  <w:style w:type="character" w:default="1" w:styleId="Fontdeparagrafimplicit">
+  <w:style w:type="character" w:default="1" w:styleId="DefaultParagraphFont">
     <w:name w:val="Default Paragraph Font"/>
     <w:uiPriority w:val="1"/>
     <w:semiHidden/>
     <w:unhideWhenUsed/>
   </w:style>
-  <w:style w:type="table" w:default="1" w:styleId="TabelNormal">
+  <w:style w:type="table" w:default="1" w:styleId="TableNormal">
     <w:name w:val="Normal Table"/>
     <w:uiPriority w:val="99"/>
     <w:semiHidden/>
@@ -3586,13 +3769,13 @@
       </w:tblCellMar>
     </w:tblPr>
   </w:style>
-  <w:style w:type="numbering" w:default="1" w:styleId="FrListare">
+  <w:style w:type="numbering" w:default="1" w:styleId="NoList">
     <w:name w:val="No List"/>
     <w:uiPriority w:val="99"/>
     <w:semiHidden/>
     <w:unhideWhenUsed/>
   </w:style>
-  <w:style w:type="paragraph" w:styleId="Listparagraf">
+  <w:style w:type="paragraph" w:styleId="ListParagraph">
     <w:name w:val="List Paragraph"/>
     <w:basedOn w:val="Normal"/>
     <w:uiPriority w:val="34"/>
@@ -3602,6 +3785,84 @@
       <w:ind w:left="720"/>
       <w:contextualSpacing/>
     </w:pPr>
+  </w:style>
+  <w:style w:type="paragraph" w:styleId="Revision">
+    <w:name w:val="Revision"/>
+    <w:hidden/>
+    <w:uiPriority w:val="99"/>
+    <w:semiHidden/>
+    <w:rsid w:val="0075365C"/>
+    <w:pPr>
+      <w:spacing w:after="0" w:line="240" w:lineRule="auto"/>
+    </w:pPr>
+  </w:style>
+  <w:style w:type="character" w:styleId="CommentReference">
+    <w:name w:val="annotation reference"/>
+    <w:basedOn w:val="DefaultParagraphFont"/>
+    <w:uiPriority w:val="99"/>
+    <w:semiHidden/>
+    <w:unhideWhenUsed/>
+    <w:rsid w:val="0075365C"/>
+    <w:rPr>
+      <w:sz w:val="16"/>
+      <w:szCs w:val="16"/>
+    </w:rPr>
+  </w:style>
+  <w:style w:type="paragraph" w:styleId="CommentText">
+    <w:name w:val="annotation text"/>
+    <w:basedOn w:val="Normal"/>
+    <w:link w:val="CommentTextChar"/>
+    <w:uiPriority w:val="99"/>
+    <w:semiHidden/>
+    <w:unhideWhenUsed/>
+    <w:rsid w:val="0075365C"/>
+    <w:pPr>
+      <w:spacing w:line="240" w:lineRule="auto"/>
+    </w:pPr>
+    <w:rPr>
+      <w:sz w:val="20"/>
+      <w:szCs w:val="20"/>
+    </w:rPr>
+  </w:style>
+  <w:style w:type="character" w:customStyle="1" w:styleId="CommentTextChar">
+    <w:name w:val="Comment Text Char"/>
+    <w:basedOn w:val="DefaultParagraphFont"/>
+    <w:link w:val="CommentText"/>
+    <w:uiPriority w:val="99"/>
+    <w:semiHidden/>
+    <w:rsid w:val="0075365C"/>
+    <w:rPr>
+      <w:sz w:val="20"/>
+      <w:szCs w:val="20"/>
+    </w:rPr>
+  </w:style>
+  <w:style w:type="paragraph" w:styleId="CommentSubject">
+    <w:name w:val="annotation subject"/>
+    <w:basedOn w:val="CommentText"/>
+    <w:next w:val="CommentText"/>
+    <w:link w:val="CommentSubjectChar"/>
+    <w:uiPriority w:val="99"/>
+    <w:semiHidden/>
+    <w:unhideWhenUsed/>
+    <w:rsid w:val="0075365C"/>
+    <w:rPr>
+      <w:b/>
+      <w:bCs/>
+    </w:rPr>
+  </w:style>
+  <w:style w:type="character" w:customStyle="1" w:styleId="CommentSubjectChar">
+    <w:name w:val="Comment Subject Char"/>
+    <w:basedOn w:val="CommentTextChar"/>
+    <w:link w:val="CommentSubject"/>
+    <w:uiPriority w:val="99"/>
+    <w:semiHidden/>
+    <w:rsid w:val="0075365C"/>
+    <w:rPr>
+      <w:b/>
+      <w:bCs/>
+      <w:sz w:val="20"/>
+      <w:szCs w:val="20"/>
+    </w:rPr>
   </w:style>
 </w:styles>
 </file>

</xml_diff>